<commit_message>
plots for summer data, ran usings Eric's examples.pdf code
</commit_message>
<xml_diff>
--- a/DCRB_sdmTMB/Summer model – fit5 – plots.docx
+++ b/DCRB_sdmTMB/Summer model – fit5 – plots.docx
@@ -11,6 +11,9 @@
     <w:p/>
     <w:p>
       <w:r>
+        <w:rPr>
+          <w:noProof/>
+        </w:rPr>
         <w:drawing>
           <wp:inline distT="0" distB="0" distL="0" distR="0" wp14:anchorId="3F3004C3" wp14:editId="1602A2E6">
             <wp:extent cx="5731510" cy="3514090"/>
@@ -50,6 +53,9 @@
     </w:p>
     <w:p>
       <w:r>
+        <w:rPr>
+          <w:noProof/>
+        </w:rPr>
         <w:drawing>
           <wp:inline distT="0" distB="0" distL="0" distR="0" wp14:anchorId="3C82EBF9" wp14:editId="3A560E41">
             <wp:extent cx="5731510" cy="3534410"/>
@@ -87,6 +93,185 @@
         </w:drawing>
       </w:r>
     </w:p>
+    <w:p/>
+    <w:p>
+      <w:r>
+        <w:lastRenderedPageBreak/>
+        <w:drawing>
+          <wp:inline distT="0" distB="0" distL="0" distR="0" wp14:anchorId="5B3DBEEA" wp14:editId="7081BCF6">
+            <wp:extent cx="5731510" cy="3522345"/>
+            <wp:effectExtent l="0" t="0" r="2540" b="1905"/>
+            <wp:docPr id="5" name="Picture 5" descr="Chart&#10;&#10;Description automatically generated"/>
+            <wp:cNvGraphicFramePr>
+              <a:graphicFrameLocks xmlns:a="http://schemas.openxmlformats.org/drawingml/2006/main" noChangeAspect="1"/>
+            </wp:cNvGraphicFramePr>
+            <a:graphic xmlns:a="http://schemas.openxmlformats.org/drawingml/2006/main">
+              <a:graphicData uri="http://schemas.openxmlformats.org/drawingml/2006/picture">
+                <pic:pic xmlns:pic="http://schemas.openxmlformats.org/drawingml/2006/picture">
+                  <pic:nvPicPr>
+                    <pic:cNvPr id="5" name="Picture 5" descr="Chart&#10;&#10;Description automatically generated"/>
+                    <pic:cNvPicPr/>
+                  </pic:nvPicPr>
+                  <pic:blipFill>
+                    <a:blip r:embed="rId6"/>
+                    <a:stretch>
+                      <a:fillRect/>
+                    </a:stretch>
+                  </pic:blipFill>
+                  <pic:spPr>
+                    <a:xfrm>
+                      <a:off x="0" y="0"/>
+                      <a:ext cx="5731510" cy="3522345"/>
+                    </a:xfrm>
+                    <a:prstGeom prst="rect">
+                      <a:avLst/>
+                    </a:prstGeom>
+                  </pic:spPr>
+                </pic:pic>
+              </a:graphicData>
+            </a:graphic>
+          </wp:inline>
+        </w:drawing>
+      </w:r>
+    </w:p>
+    <w:p/>
+    <w:p/>
+    <w:p/>
+    <w:p/>
+    <w:p/>
+    <w:p/>
+    <w:p/>
+    <w:p/>
+    <w:p>
+      <w:r>
+        <w:lastRenderedPageBreak/>
+        <w:drawing>
+          <wp:inline distT="0" distB="0" distL="0" distR="0" wp14:anchorId="77B1F921" wp14:editId="7354C16A">
+            <wp:extent cx="5731510" cy="3423920"/>
+            <wp:effectExtent l="0" t="0" r="2540" b="5080"/>
+            <wp:docPr id="3" name="Picture 3"/>
+            <wp:cNvGraphicFramePr>
+              <a:graphicFrameLocks xmlns:a="http://schemas.openxmlformats.org/drawingml/2006/main" noChangeAspect="1"/>
+            </wp:cNvGraphicFramePr>
+            <a:graphic xmlns:a="http://schemas.openxmlformats.org/drawingml/2006/main">
+              <a:graphicData uri="http://schemas.openxmlformats.org/drawingml/2006/picture">
+                <pic:pic xmlns:pic="http://schemas.openxmlformats.org/drawingml/2006/picture">
+                  <pic:nvPicPr>
+                    <pic:cNvPr id="1" name=""/>
+                    <pic:cNvPicPr/>
+                  </pic:nvPicPr>
+                  <pic:blipFill>
+                    <a:blip r:embed="rId7"/>
+                    <a:stretch>
+                      <a:fillRect/>
+                    </a:stretch>
+                  </pic:blipFill>
+                  <pic:spPr>
+                    <a:xfrm>
+                      <a:off x="0" y="0"/>
+                      <a:ext cx="5731510" cy="3423920"/>
+                    </a:xfrm>
+                    <a:prstGeom prst="rect">
+                      <a:avLst/>
+                    </a:prstGeom>
+                  </pic:spPr>
+                </pic:pic>
+              </a:graphicData>
+            </a:graphic>
+          </wp:inline>
+        </w:drawing>
+      </w:r>
+    </w:p>
+    <w:p/>
+    <w:p>
+      <w:r>
+        <w:t>QQplot with mcmc (the slow but more robust way)</w:t>
+      </w:r>
+    </w:p>
+    <w:p>
+      <w:r>
+        <w:drawing>
+          <wp:inline distT="0" distB="0" distL="0" distR="0" wp14:anchorId="30634BD3" wp14:editId="27A7E907">
+            <wp:extent cx="5731510" cy="3455035"/>
+            <wp:effectExtent l="0" t="0" r="2540" b="0"/>
+            <wp:docPr id="4" name="Picture 4" descr="Chart, line chart&#10;&#10;Description automatically generated"/>
+            <wp:cNvGraphicFramePr>
+              <a:graphicFrameLocks xmlns:a="http://schemas.openxmlformats.org/drawingml/2006/main" noChangeAspect="1"/>
+            </wp:cNvGraphicFramePr>
+            <a:graphic xmlns:a="http://schemas.openxmlformats.org/drawingml/2006/main">
+              <a:graphicData uri="http://schemas.openxmlformats.org/drawingml/2006/picture">
+                <pic:pic xmlns:pic="http://schemas.openxmlformats.org/drawingml/2006/picture">
+                  <pic:nvPicPr>
+                    <pic:cNvPr id="4" name="Picture 4" descr="Chart, line chart&#10;&#10;Description automatically generated"/>
+                    <pic:cNvPicPr/>
+                  </pic:nvPicPr>
+                  <pic:blipFill>
+                    <a:blip r:embed="rId8"/>
+                    <a:stretch>
+                      <a:fillRect/>
+                    </a:stretch>
+                  </pic:blipFill>
+                  <pic:spPr>
+                    <a:xfrm>
+                      <a:off x="0" y="0"/>
+                      <a:ext cx="5731510" cy="3455035"/>
+                    </a:xfrm>
+                    <a:prstGeom prst="rect">
+                      <a:avLst/>
+                    </a:prstGeom>
+                  </pic:spPr>
+                </pic:pic>
+              </a:graphicData>
+            </a:graphic>
+          </wp:inline>
+        </w:drawing>
+      </w:r>
+    </w:p>
+    <w:p/>
+    <w:p/>
+    <w:p/>
+    <w:p/>
+    <w:p>
+      <w:r>
+        <w:lastRenderedPageBreak/>
+        <w:drawing>
+          <wp:inline distT="0" distB="0" distL="0" distR="0" wp14:anchorId="512569DA" wp14:editId="7C467E4F">
+            <wp:extent cx="5731510" cy="3509645"/>
+            <wp:effectExtent l="0" t="0" r="2540" b="0"/>
+            <wp:docPr id="6" name="Picture 6"/>
+            <wp:cNvGraphicFramePr>
+              <a:graphicFrameLocks xmlns:a="http://schemas.openxmlformats.org/drawingml/2006/main" noChangeAspect="1"/>
+            </wp:cNvGraphicFramePr>
+            <a:graphic xmlns:a="http://schemas.openxmlformats.org/drawingml/2006/main">
+              <a:graphicData uri="http://schemas.openxmlformats.org/drawingml/2006/picture">
+                <pic:pic xmlns:pic="http://schemas.openxmlformats.org/drawingml/2006/picture">
+                  <pic:nvPicPr>
+                    <pic:cNvPr id="1" name=""/>
+                    <pic:cNvPicPr/>
+                  </pic:nvPicPr>
+                  <pic:blipFill>
+                    <a:blip r:embed="rId9"/>
+                    <a:stretch>
+                      <a:fillRect/>
+                    </a:stretch>
+                  </pic:blipFill>
+                  <pic:spPr>
+                    <a:xfrm>
+                      <a:off x="0" y="0"/>
+                      <a:ext cx="5731510" cy="3509645"/>
+                    </a:xfrm>
+                    <a:prstGeom prst="rect">
+                      <a:avLst/>
+                    </a:prstGeom>
+                  </pic:spPr>
+                </pic:pic>
+              </a:graphicData>
+            </a:graphic>
+          </wp:inline>
+        </w:drawing>
+      </w:r>
+    </w:p>
+    <w:p/>
     <w:p/>
     <w:sectPr>
       <w:pgSz w:w="11906" w:h="16838"/>

</xml_diff>